<commit_message>
Fixing the screenshot and parameter names to tokenize.ps1
</commit_message>
<xml_diff>
--- a/Utilites/Tokenizer/Help.docx
+++ b/Utilites/Tokenizer/Help.docx
@@ -84,8 +84,6 @@
       <w:r>
         <w:t>Below is the sample for the Json document that can be provided as input. There can be multiple sections for each &lt;environment&gt;</w:t>
       </w:r>
-      <w:bookmarkStart w:id="0" w:name="_GoBack"/>
-      <w:bookmarkEnd w:id="0"/>
     </w:p>
     <w:p>
       <w:pPr>
@@ -179,17 +177,7 @@
           <w:szCs w:val="19"/>
           <w:highlight w:val="white"/>
         </w:rPr>
-        <w:t xml:space="preserve">    </w:t>
-      </w:r>
-      <w:r>
-        <w:rPr>
-          <w:rFonts w:ascii="Consolas" w:hAnsi="Consolas" w:cs="Consolas"/>
-          <w:color w:val="2E75B6"/>
-          <w:sz w:val="19"/>
-          <w:szCs w:val="19"/>
-          <w:highlight w:val="white"/>
-        </w:rPr>
-        <w:t>"</w:t>
+        <w:t xml:space="preserve">    "</w:t>
       </w:r>
       <w:proofErr w:type="spellStart"/>
       <w:r>
@@ -1777,10 +1765,10 @@
         </w:rPr>
         <w:lastRenderedPageBreak/>
         <w:drawing>
-          <wp:inline distT="0" distB="0" distL="0" distR="0" wp14:anchorId="7FF1F94E" wp14:editId="34741C04">
-            <wp:extent cx="5731510" cy="2188845"/>
-            <wp:effectExtent l="0" t="0" r="2540" b="1905"/>
-            <wp:docPr id="2" name="Picture 2"/>
+          <wp:inline distT="0" distB="0" distL="0" distR="0" wp14:anchorId="6E9400D9" wp14:editId="14F42FB2">
+            <wp:extent cx="5731510" cy="1787525"/>
+            <wp:effectExtent l="0" t="0" r="2540" b="3175"/>
+            <wp:docPr id="3" name="Picture 3"/>
             <wp:cNvGraphicFramePr>
               <a:graphicFrameLocks xmlns:a="http://schemas.openxmlformats.org/drawingml/2006/main" noChangeAspect="1"/>
             </wp:cNvGraphicFramePr>
@@ -1800,7 +1788,7 @@
                   <pic:spPr>
                     <a:xfrm>
                       <a:off x="0" y="0"/>
-                      <a:ext cx="5731510" cy="2188845"/>
+                      <a:ext cx="5731510" cy="1787525"/>
                     </a:xfrm>
                     <a:prstGeom prst="rect">
                       <a:avLst/>
@@ -1812,6 +1800,8 @@
           </wp:inline>
         </w:drawing>
       </w:r>
+      <w:bookmarkStart w:id="0" w:name="_GoBack"/>
+      <w:bookmarkEnd w:id="0"/>
     </w:p>
     <w:p/>
     <w:p>
@@ -2120,7 +2110,6 @@
         </w:numPr>
       </w:pPr>
       <w:r>
-        <w:lastRenderedPageBreak/>
         <w:t xml:space="preserve">Else </w:t>
       </w:r>
       <w:r>

</xml_diff>